<commit_message>
Add most recent lesson plan
</commit_message>
<xml_diff>
--- a/ippt/Lesson Plan PP 13-2.docx
+++ b/ippt/Lesson Plan PP 13-2.docx
@@ -907,6 +907,13 @@
               <w:t>Chairs in rows</w:t>
             </w:r>
           </w:p>
+          <w:p>
+            <w:r>
+              <w:t>Marking schedules printed</w:t>
+            </w:r>
+            <w:bookmarkStart w:id="0" w:name="_GoBack"/>
+            <w:bookmarkEnd w:id="0"/>
+          </w:p>
         </w:tc>
       </w:tr>
       <w:tr>
@@ -1083,7 +1090,27 @@
                 <w:szCs w:val="22"/>
                 <w:lang w:val="mi-NZ"/>
               </w:rPr>
-              <w:t>Reminder about portfolio rubrics</w:t>
+              <w:t xml:space="preserve">Reminder about </w:t>
+            </w:r>
+            <w:r>
+              <w:rPr>
+                <w:rStyle w:val="normaltextrun"/>
+                <w:rFonts w:ascii="Calibri" w:hAnsi="Calibri" w:cs="Calibri"/>
+                <w:sz w:val="22"/>
+                <w:szCs w:val="22"/>
+                <w:lang w:val="mi-NZ"/>
+              </w:rPr>
+              <w:t>presentation</w:t>
+            </w:r>
+            <w:r>
+              <w:rPr>
+                <w:rStyle w:val="normaltextrun"/>
+                <w:rFonts w:ascii="Calibri" w:hAnsi="Calibri" w:cs="Calibri"/>
+                <w:sz w:val="22"/>
+                <w:szCs w:val="22"/>
+                <w:lang w:val="mi-NZ"/>
+              </w:rPr>
+              <w:t xml:space="preserve"> rubrics</w:t>
             </w:r>
             <w:r>
               <w:rPr>
@@ -1211,12 +1238,7 @@
               </w:numPr>
             </w:pPr>
             <w:r>
-              <w:t>Workflow a</w:t>
-            </w:r>
-            <w:bookmarkStart w:id="0" w:name="_GoBack"/>
-            <w:bookmarkEnd w:id="0"/>
-            <w:r>
-              <w:t>nd technology</w:t>
+              <w:t>Workflow and technology</w:t>
             </w:r>
           </w:p>
         </w:tc>
@@ -1227,446 +1249,6 @@
               <w:top w:val="single" w:sz="4" w:space="0" w:color="auto"/>
               <w:left w:val="single" w:sz="5" w:space="0" w:color="000000"/>
               <w:bottom w:val="single" w:sz="4" w:space="0" w:color="auto"/>
-              <w:right w:val="single" w:sz="18" w:space="0" w:color="000000"/>
-            </w:tcBorders>
-          </w:tcPr>
-          <w:p/>
-        </w:tc>
-      </w:tr>
-      <w:tr>
-        <w:trPr>
-          <w:trHeight w:hRule="exact" w:val="590"/>
-        </w:trPr>
-        <w:tc>
-          <w:tcPr>
-            <w:tcW w:w="871" w:type="dxa"/>
-            <w:tcBorders>
-              <w:top w:val="single" w:sz="4" w:space="0" w:color="auto"/>
-              <w:left w:val="single" w:sz="18" w:space="0" w:color="000000"/>
-              <w:bottom w:val="single" w:sz="4" w:space="0" w:color="auto"/>
-              <w:right w:val="single" w:sz="5" w:space="0" w:color="000000"/>
-            </w:tcBorders>
-          </w:tcPr>
-          <w:p/>
-        </w:tc>
-        <w:tc>
-          <w:tcPr>
-            <w:tcW w:w="3240" w:type="dxa"/>
-            <w:gridSpan w:val="2"/>
-            <w:tcBorders>
-              <w:top w:val="single" w:sz="4" w:space="0" w:color="auto"/>
-              <w:left w:val="single" w:sz="5" w:space="0" w:color="000000"/>
-              <w:bottom w:val="single" w:sz="4" w:space="0" w:color="auto"/>
-              <w:right w:val="single" w:sz="5" w:space="0" w:color="000000"/>
-            </w:tcBorders>
-          </w:tcPr>
-          <w:p/>
-        </w:tc>
-        <w:tc>
-          <w:tcPr>
-            <w:tcW w:w="3600" w:type="dxa"/>
-            <w:gridSpan w:val="4"/>
-            <w:tcBorders>
-              <w:top w:val="single" w:sz="4" w:space="0" w:color="auto"/>
-              <w:left w:val="single" w:sz="5" w:space="0" w:color="000000"/>
-              <w:bottom w:val="single" w:sz="4" w:space="0" w:color="auto"/>
-              <w:right w:val="single" w:sz="5" w:space="0" w:color="000000"/>
-            </w:tcBorders>
-          </w:tcPr>
-          <w:p/>
-        </w:tc>
-        <w:tc>
-          <w:tcPr>
-            <w:tcW w:w="2655" w:type="dxa"/>
-            <w:tcBorders>
-              <w:top w:val="single" w:sz="4" w:space="0" w:color="auto"/>
-              <w:left w:val="single" w:sz="5" w:space="0" w:color="000000"/>
-              <w:bottom w:val="single" w:sz="4" w:space="0" w:color="auto"/>
-              <w:right w:val="single" w:sz="18" w:space="0" w:color="000000"/>
-            </w:tcBorders>
-          </w:tcPr>
-          <w:p/>
-        </w:tc>
-      </w:tr>
-      <w:tr>
-        <w:trPr>
-          <w:trHeight w:hRule="exact" w:val="530"/>
-        </w:trPr>
-        <w:tc>
-          <w:tcPr>
-            <w:tcW w:w="871" w:type="dxa"/>
-            <w:tcBorders>
-              <w:top w:val="single" w:sz="4" w:space="0" w:color="auto"/>
-              <w:left w:val="single" w:sz="18" w:space="0" w:color="000000"/>
-              <w:bottom w:val="single" w:sz="4" w:space="0" w:color="auto"/>
-              <w:right w:val="single" w:sz="5" w:space="0" w:color="000000"/>
-            </w:tcBorders>
-          </w:tcPr>
-          <w:p/>
-        </w:tc>
-        <w:tc>
-          <w:tcPr>
-            <w:tcW w:w="3240" w:type="dxa"/>
-            <w:gridSpan w:val="2"/>
-            <w:tcBorders>
-              <w:top w:val="single" w:sz="4" w:space="0" w:color="auto"/>
-              <w:left w:val="single" w:sz="5" w:space="0" w:color="000000"/>
-              <w:bottom w:val="single" w:sz="4" w:space="0" w:color="auto"/>
-              <w:right w:val="single" w:sz="5" w:space="0" w:color="000000"/>
-            </w:tcBorders>
-          </w:tcPr>
-          <w:p/>
-        </w:tc>
-        <w:tc>
-          <w:tcPr>
-            <w:tcW w:w="3600" w:type="dxa"/>
-            <w:gridSpan w:val="4"/>
-            <w:tcBorders>
-              <w:top w:val="single" w:sz="4" w:space="0" w:color="auto"/>
-              <w:left w:val="single" w:sz="5" w:space="0" w:color="000000"/>
-              <w:bottom w:val="single" w:sz="4" w:space="0" w:color="auto"/>
-              <w:right w:val="single" w:sz="5" w:space="0" w:color="000000"/>
-            </w:tcBorders>
-          </w:tcPr>
-          <w:p/>
-        </w:tc>
-        <w:tc>
-          <w:tcPr>
-            <w:tcW w:w="2655" w:type="dxa"/>
-            <w:tcBorders>
-              <w:top w:val="single" w:sz="4" w:space="0" w:color="auto"/>
-              <w:left w:val="single" w:sz="5" w:space="0" w:color="000000"/>
-              <w:bottom w:val="single" w:sz="4" w:space="0" w:color="auto"/>
-              <w:right w:val="single" w:sz="18" w:space="0" w:color="000000"/>
-            </w:tcBorders>
-          </w:tcPr>
-          <w:p/>
-        </w:tc>
-      </w:tr>
-      <w:tr>
-        <w:trPr>
-          <w:trHeight w:hRule="exact" w:val="560"/>
-        </w:trPr>
-        <w:tc>
-          <w:tcPr>
-            <w:tcW w:w="871" w:type="dxa"/>
-            <w:tcBorders>
-              <w:top w:val="single" w:sz="4" w:space="0" w:color="auto"/>
-              <w:left w:val="single" w:sz="18" w:space="0" w:color="000000"/>
-              <w:bottom w:val="single" w:sz="4" w:space="0" w:color="auto"/>
-              <w:right w:val="single" w:sz="5" w:space="0" w:color="000000"/>
-            </w:tcBorders>
-          </w:tcPr>
-          <w:p/>
-        </w:tc>
-        <w:tc>
-          <w:tcPr>
-            <w:tcW w:w="3240" w:type="dxa"/>
-            <w:gridSpan w:val="2"/>
-            <w:tcBorders>
-              <w:top w:val="single" w:sz="4" w:space="0" w:color="auto"/>
-              <w:left w:val="single" w:sz="5" w:space="0" w:color="000000"/>
-              <w:bottom w:val="single" w:sz="4" w:space="0" w:color="auto"/>
-              <w:right w:val="single" w:sz="5" w:space="0" w:color="000000"/>
-            </w:tcBorders>
-          </w:tcPr>
-          <w:p/>
-        </w:tc>
-        <w:tc>
-          <w:tcPr>
-            <w:tcW w:w="3600" w:type="dxa"/>
-            <w:gridSpan w:val="4"/>
-            <w:tcBorders>
-              <w:top w:val="single" w:sz="4" w:space="0" w:color="auto"/>
-              <w:left w:val="single" w:sz="5" w:space="0" w:color="000000"/>
-              <w:bottom w:val="single" w:sz="4" w:space="0" w:color="auto"/>
-              <w:right w:val="single" w:sz="5" w:space="0" w:color="000000"/>
-            </w:tcBorders>
-          </w:tcPr>
-          <w:p/>
-        </w:tc>
-        <w:tc>
-          <w:tcPr>
-            <w:tcW w:w="2655" w:type="dxa"/>
-            <w:tcBorders>
-              <w:top w:val="single" w:sz="4" w:space="0" w:color="auto"/>
-              <w:left w:val="single" w:sz="5" w:space="0" w:color="000000"/>
-              <w:bottom w:val="single" w:sz="4" w:space="0" w:color="auto"/>
-              <w:right w:val="single" w:sz="18" w:space="0" w:color="000000"/>
-            </w:tcBorders>
-          </w:tcPr>
-          <w:p/>
-        </w:tc>
-      </w:tr>
-      <w:tr>
-        <w:trPr>
-          <w:trHeight w:hRule="exact" w:val="530"/>
-        </w:trPr>
-        <w:tc>
-          <w:tcPr>
-            <w:tcW w:w="871" w:type="dxa"/>
-            <w:tcBorders>
-              <w:top w:val="single" w:sz="4" w:space="0" w:color="auto"/>
-              <w:left w:val="single" w:sz="18" w:space="0" w:color="000000"/>
-              <w:bottom w:val="single" w:sz="4" w:space="0" w:color="auto"/>
-              <w:right w:val="single" w:sz="5" w:space="0" w:color="000000"/>
-            </w:tcBorders>
-          </w:tcPr>
-          <w:p/>
-        </w:tc>
-        <w:tc>
-          <w:tcPr>
-            <w:tcW w:w="3240" w:type="dxa"/>
-            <w:gridSpan w:val="2"/>
-            <w:tcBorders>
-              <w:top w:val="single" w:sz="4" w:space="0" w:color="auto"/>
-              <w:left w:val="single" w:sz="5" w:space="0" w:color="000000"/>
-              <w:bottom w:val="single" w:sz="4" w:space="0" w:color="auto"/>
-              <w:right w:val="single" w:sz="5" w:space="0" w:color="000000"/>
-            </w:tcBorders>
-          </w:tcPr>
-          <w:p/>
-        </w:tc>
-        <w:tc>
-          <w:tcPr>
-            <w:tcW w:w="3600" w:type="dxa"/>
-            <w:gridSpan w:val="4"/>
-            <w:tcBorders>
-              <w:top w:val="single" w:sz="4" w:space="0" w:color="auto"/>
-              <w:left w:val="single" w:sz="5" w:space="0" w:color="000000"/>
-              <w:bottom w:val="single" w:sz="4" w:space="0" w:color="auto"/>
-              <w:right w:val="single" w:sz="5" w:space="0" w:color="000000"/>
-            </w:tcBorders>
-          </w:tcPr>
-          <w:p/>
-        </w:tc>
-        <w:tc>
-          <w:tcPr>
-            <w:tcW w:w="2655" w:type="dxa"/>
-            <w:tcBorders>
-              <w:top w:val="single" w:sz="4" w:space="0" w:color="auto"/>
-              <w:left w:val="single" w:sz="5" w:space="0" w:color="000000"/>
-              <w:bottom w:val="single" w:sz="4" w:space="0" w:color="auto"/>
-              <w:right w:val="single" w:sz="18" w:space="0" w:color="000000"/>
-            </w:tcBorders>
-          </w:tcPr>
-          <w:p/>
-        </w:tc>
-      </w:tr>
-      <w:tr>
-        <w:trPr>
-          <w:trHeight w:hRule="exact" w:val="500"/>
-        </w:trPr>
-        <w:tc>
-          <w:tcPr>
-            <w:tcW w:w="871" w:type="dxa"/>
-            <w:tcBorders>
-              <w:top w:val="single" w:sz="4" w:space="0" w:color="auto"/>
-              <w:left w:val="single" w:sz="18" w:space="0" w:color="000000"/>
-              <w:bottom w:val="single" w:sz="4" w:space="0" w:color="auto"/>
-              <w:right w:val="single" w:sz="5" w:space="0" w:color="000000"/>
-            </w:tcBorders>
-          </w:tcPr>
-          <w:p/>
-        </w:tc>
-        <w:tc>
-          <w:tcPr>
-            <w:tcW w:w="3240" w:type="dxa"/>
-            <w:gridSpan w:val="2"/>
-            <w:tcBorders>
-              <w:top w:val="single" w:sz="4" w:space="0" w:color="auto"/>
-              <w:left w:val="single" w:sz="5" w:space="0" w:color="000000"/>
-              <w:bottom w:val="single" w:sz="4" w:space="0" w:color="auto"/>
-              <w:right w:val="single" w:sz="5" w:space="0" w:color="000000"/>
-            </w:tcBorders>
-          </w:tcPr>
-          <w:p/>
-        </w:tc>
-        <w:tc>
-          <w:tcPr>
-            <w:tcW w:w="3600" w:type="dxa"/>
-            <w:gridSpan w:val="4"/>
-            <w:tcBorders>
-              <w:top w:val="single" w:sz="4" w:space="0" w:color="auto"/>
-              <w:left w:val="single" w:sz="5" w:space="0" w:color="000000"/>
-              <w:bottom w:val="single" w:sz="4" w:space="0" w:color="auto"/>
-              <w:right w:val="single" w:sz="5" w:space="0" w:color="000000"/>
-            </w:tcBorders>
-          </w:tcPr>
-          <w:p/>
-        </w:tc>
-        <w:tc>
-          <w:tcPr>
-            <w:tcW w:w="2655" w:type="dxa"/>
-            <w:tcBorders>
-              <w:top w:val="single" w:sz="4" w:space="0" w:color="auto"/>
-              <w:left w:val="single" w:sz="5" w:space="0" w:color="000000"/>
-              <w:bottom w:val="single" w:sz="4" w:space="0" w:color="auto"/>
-              <w:right w:val="single" w:sz="18" w:space="0" w:color="000000"/>
-            </w:tcBorders>
-          </w:tcPr>
-          <w:p/>
-        </w:tc>
-      </w:tr>
-      <w:tr>
-        <w:trPr>
-          <w:trHeight w:hRule="exact" w:val="605"/>
-        </w:trPr>
-        <w:tc>
-          <w:tcPr>
-            <w:tcW w:w="871" w:type="dxa"/>
-            <w:tcBorders>
-              <w:top w:val="single" w:sz="4" w:space="0" w:color="auto"/>
-              <w:left w:val="single" w:sz="18" w:space="0" w:color="000000"/>
-              <w:bottom w:val="single" w:sz="4" w:space="0" w:color="auto"/>
-              <w:right w:val="single" w:sz="5" w:space="0" w:color="000000"/>
-            </w:tcBorders>
-          </w:tcPr>
-          <w:p/>
-        </w:tc>
-        <w:tc>
-          <w:tcPr>
-            <w:tcW w:w="3240" w:type="dxa"/>
-            <w:gridSpan w:val="2"/>
-            <w:tcBorders>
-              <w:top w:val="single" w:sz="4" w:space="0" w:color="auto"/>
-              <w:left w:val="single" w:sz="5" w:space="0" w:color="000000"/>
-              <w:bottom w:val="single" w:sz="4" w:space="0" w:color="auto"/>
-              <w:right w:val="single" w:sz="5" w:space="0" w:color="000000"/>
-            </w:tcBorders>
-          </w:tcPr>
-          <w:p/>
-        </w:tc>
-        <w:tc>
-          <w:tcPr>
-            <w:tcW w:w="3600" w:type="dxa"/>
-            <w:gridSpan w:val="4"/>
-            <w:tcBorders>
-              <w:top w:val="single" w:sz="4" w:space="0" w:color="auto"/>
-              <w:left w:val="single" w:sz="5" w:space="0" w:color="000000"/>
-              <w:bottom w:val="single" w:sz="4" w:space="0" w:color="auto"/>
-              <w:right w:val="single" w:sz="5" w:space="0" w:color="000000"/>
-            </w:tcBorders>
-          </w:tcPr>
-          <w:p/>
-        </w:tc>
-        <w:tc>
-          <w:tcPr>
-            <w:tcW w:w="2655" w:type="dxa"/>
-            <w:tcBorders>
-              <w:top w:val="single" w:sz="4" w:space="0" w:color="auto"/>
-              <w:left w:val="single" w:sz="5" w:space="0" w:color="000000"/>
-              <w:bottom w:val="single" w:sz="4" w:space="0" w:color="auto"/>
-              <w:right w:val="single" w:sz="18" w:space="0" w:color="000000"/>
-            </w:tcBorders>
-          </w:tcPr>
-          <w:p/>
-        </w:tc>
-      </w:tr>
-      <w:tr>
-        <w:trPr>
-          <w:trHeight w:hRule="exact" w:val="495"/>
-        </w:trPr>
-        <w:tc>
-          <w:tcPr>
-            <w:tcW w:w="871" w:type="dxa"/>
-            <w:tcBorders>
-              <w:top w:val="single" w:sz="4" w:space="0" w:color="auto"/>
-              <w:left w:val="single" w:sz="18" w:space="0" w:color="000000"/>
-              <w:bottom w:val="single" w:sz="4" w:space="0" w:color="auto"/>
-              <w:right w:val="single" w:sz="5" w:space="0" w:color="000000"/>
-            </w:tcBorders>
-          </w:tcPr>
-          <w:p/>
-        </w:tc>
-        <w:tc>
-          <w:tcPr>
-            <w:tcW w:w="3240" w:type="dxa"/>
-            <w:gridSpan w:val="2"/>
-            <w:tcBorders>
-              <w:top w:val="single" w:sz="4" w:space="0" w:color="auto"/>
-              <w:left w:val="single" w:sz="5" w:space="0" w:color="000000"/>
-              <w:bottom w:val="single" w:sz="4" w:space="0" w:color="auto"/>
-              <w:right w:val="single" w:sz="5" w:space="0" w:color="000000"/>
-            </w:tcBorders>
-          </w:tcPr>
-          <w:p/>
-        </w:tc>
-        <w:tc>
-          <w:tcPr>
-            <w:tcW w:w="3600" w:type="dxa"/>
-            <w:gridSpan w:val="4"/>
-            <w:tcBorders>
-              <w:top w:val="single" w:sz="4" w:space="0" w:color="auto"/>
-              <w:left w:val="single" w:sz="5" w:space="0" w:color="000000"/>
-              <w:bottom w:val="single" w:sz="4" w:space="0" w:color="auto"/>
-              <w:right w:val="single" w:sz="5" w:space="0" w:color="000000"/>
-            </w:tcBorders>
-          </w:tcPr>
-          <w:p/>
-        </w:tc>
-        <w:tc>
-          <w:tcPr>
-            <w:tcW w:w="2655" w:type="dxa"/>
-            <w:tcBorders>
-              <w:top w:val="single" w:sz="4" w:space="0" w:color="auto"/>
-              <w:left w:val="single" w:sz="5" w:space="0" w:color="000000"/>
-              <w:bottom w:val="single" w:sz="4" w:space="0" w:color="auto"/>
-              <w:right w:val="single" w:sz="18" w:space="0" w:color="000000"/>
-            </w:tcBorders>
-          </w:tcPr>
-          <w:p/>
-        </w:tc>
-      </w:tr>
-      <w:tr>
-        <w:trPr>
-          <w:trHeight w:hRule="exact" w:val="576"/>
-        </w:trPr>
-        <w:tc>
-          <w:tcPr>
-            <w:tcW w:w="871" w:type="dxa"/>
-            <w:tcBorders>
-              <w:top w:val="single" w:sz="4" w:space="0" w:color="auto"/>
-              <w:left w:val="single" w:sz="18" w:space="0" w:color="000000"/>
-              <w:bottom w:val="single" w:sz="5" w:space="0" w:color="000000"/>
-              <w:right w:val="single" w:sz="5" w:space="0" w:color="000000"/>
-            </w:tcBorders>
-          </w:tcPr>
-          <w:p/>
-        </w:tc>
-        <w:tc>
-          <w:tcPr>
-            <w:tcW w:w="3240" w:type="dxa"/>
-            <w:gridSpan w:val="2"/>
-            <w:tcBorders>
-              <w:top w:val="single" w:sz="4" w:space="0" w:color="auto"/>
-              <w:left w:val="single" w:sz="5" w:space="0" w:color="000000"/>
-              <w:bottom w:val="single" w:sz="5" w:space="0" w:color="000000"/>
-              <w:right w:val="single" w:sz="5" w:space="0" w:color="000000"/>
-            </w:tcBorders>
-          </w:tcPr>
-          <w:p/>
-        </w:tc>
-        <w:tc>
-          <w:tcPr>
-            <w:tcW w:w="3600" w:type="dxa"/>
-            <w:gridSpan w:val="4"/>
-            <w:tcBorders>
-              <w:top w:val="single" w:sz="4" w:space="0" w:color="auto"/>
-              <w:left w:val="single" w:sz="5" w:space="0" w:color="000000"/>
-              <w:bottom w:val="single" w:sz="5" w:space="0" w:color="000000"/>
-              <w:right w:val="single" w:sz="5" w:space="0" w:color="000000"/>
-            </w:tcBorders>
-          </w:tcPr>
-          <w:p/>
-        </w:tc>
-        <w:tc>
-          <w:tcPr>
-            <w:tcW w:w="2655" w:type="dxa"/>
-            <w:tcBorders>
-              <w:top w:val="single" w:sz="4" w:space="0" w:color="auto"/>
-              <w:left w:val="single" w:sz="5" w:space="0" w:color="000000"/>
-              <w:bottom w:val="single" w:sz="5" w:space="0" w:color="000000"/>
               <w:right w:val="single" w:sz="18" w:space="0" w:color="000000"/>
             </w:tcBorders>
           </w:tcPr>
@@ -1843,6 +1425,7 @@
                 <w:spacing w:val="-1"/>
                 <w:sz w:val="20"/>
               </w:rPr>
+              <w:lastRenderedPageBreak/>
               <w:t>Notes</w:t>
             </w:r>
             <w:r>
@@ -2716,6 +2299,7 @@
     <w:lsdException w:name="HTML Sample" w:semiHidden="1" w:unhideWhenUsed="1"/>
     <w:lsdException w:name="HTML Typewriter" w:semiHidden="1" w:unhideWhenUsed="1"/>
     <w:lsdException w:name="HTML Variable" w:semiHidden="1" w:unhideWhenUsed="1"/>
+    <w:lsdException w:name="Normal Table" w:semiHidden="1" w:unhideWhenUsed="1"/>
     <w:lsdException w:name="annotation subject" w:semiHidden="1" w:unhideWhenUsed="1"/>
     <w:lsdException w:name="No List" w:semiHidden="1" w:unhideWhenUsed="1"/>
     <w:lsdException w:name="Outline List 1" w:semiHidden="1" w:unhideWhenUsed="1"/>
@@ -2759,8 +2343,10 @@
     <w:lsdException w:name="Table Elegant" w:semiHidden="1" w:unhideWhenUsed="1"/>
     <w:lsdException w:name="Table Professional" w:semiHidden="1" w:unhideWhenUsed="1"/>
     <w:lsdException w:name="Table Subtle 1" w:semiHidden="1" w:unhideWhenUsed="1"/>
+    <w:lsdException w:name="Table Subtle 2" w:semiHidden="1" w:unhideWhenUsed="1"/>
     <w:lsdException w:name="Table Web 1" w:semiHidden="1" w:unhideWhenUsed="1"/>
     <w:lsdException w:name="Table Web 2" w:semiHidden="1" w:unhideWhenUsed="1"/>
+    <w:lsdException w:name="Table Web 3" w:semiHidden="1" w:unhideWhenUsed="1"/>
     <w:lsdException w:name="Balloon Text" w:semiHidden="1" w:unhideWhenUsed="1"/>
     <w:lsdException w:name="Table Grid" w:uiPriority="39"/>
     <w:lsdException w:name="Table Theme" w:semiHidden="1" w:unhideWhenUsed="1"/>

</xml_diff>